<commit_message>
- added the resume link to the doc - changed default to salamba's instead of anonymous - added a link for the certifications - added the assets folder for images
</commit_message>
<xml_diff>
--- a/Resume.docx
+++ b/Resume.docx
@@ -53,6 +53,7 @@
         <w:rPr>
           <w:rStyle w:val="Hyperlink"/>
           <w:rFonts w:ascii="Times New Roman" w:eastAsia="Times New Roman" w:hAnsi="Times New Roman" w:cs="Times New Roman"/>
+          <w:color w:val="000000" w:themeColor="text1"/>
           <w:sz w:val="24"/>
           <w:szCs w:val="24"/>
           <w:u w:val="none"/>
@@ -284,6 +285,64 @@
           <w:t>linkedIn.com</w:t>
         </w:r>
       </w:hyperlink>
+      <w:r>
+        <w:rPr>
+          <w:rStyle w:val="Hyperlink"/>
+          <w:rFonts w:ascii="Times New Roman" w:eastAsia="Times New Roman" w:hAnsi="Times New Roman" w:cs="Times New Roman"/>
+          <w:sz w:val="24"/>
+          <w:szCs w:val="24"/>
+          <w:u w:val="none"/>
+        </w:rPr>
+        <w:t xml:space="preserve"> </w:t>
+      </w:r>
+      <w:r>
+        <w:rPr>
+          <w:rStyle w:val="Hyperlink"/>
+          <w:rFonts w:ascii="Times New Roman" w:eastAsia="Times New Roman" w:hAnsi="Times New Roman" w:cs="Times New Roman"/>
+          <w:color w:val="000000" w:themeColor="text1"/>
+          <w:sz w:val="24"/>
+          <w:szCs w:val="24"/>
+          <w:u w:val="none"/>
+        </w:rPr>
+        <w:t xml:space="preserve">| </w:t>
+      </w:r>
+      <w:hyperlink r:id="rId8" w:history="1">
+        <w:r>
+          <w:rPr>
+            <w:rStyle w:val="Hyperlink"/>
+            <w:rFonts w:ascii="Times New Roman" w:eastAsia="Times New Roman" w:hAnsi="Times New Roman" w:cs="Times New Roman"/>
+            <w:sz w:val="24"/>
+            <w:szCs w:val="24"/>
+            <w:u w:val="none"/>
+          </w:rPr>
+          <w:t>portfolio</w:t>
+        </w:r>
+      </w:hyperlink>
+      <w:r>
+        <w:rPr>
+          <w:rStyle w:val="Hyperlink"/>
+          <w:rFonts w:ascii="Times New Roman" w:eastAsia="Times New Roman" w:hAnsi="Times New Roman" w:cs="Times New Roman"/>
+          <w:color w:val="000000" w:themeColor="text1"/>
+          <w:sz w:val="24"/>
+          <w:szCs w:val="24"/>
+          <w:u w:val="none"/>
+        </w:rPr>
+        <w:t xml:space="preserve"> | </w:t>
+      </w:r>
+      <w:hyperlink r:id="rId9" w:history="1">
+        <w:r>
+          <w:rPr>
+            <w:rStyle w:val="Hyperlink"/>
+            <w:rFonts w:ascii="Times New Roman" w:eastAsia="Times New Roman" w:hAnsi="Times New Roman" w:cs="Times New Roman"/>
+            <w:sz w:val="24"/>
+            <w:szCs w:val="24"/>
+            <w:u w:val="none"/>
+          </w:rPr>
+          <w:t>resume</w:t>
+        </w:r>
+      </w:hyperlink>
+      <w:bookmarkStart w:id="0" w:name="_GoBack"/>
+      <w:bookmarkEnd w:id="0"/>
     </w:p>
     <w:p>
       <w:pPr>
@@ -1359,8 +1418,6 @@
       <w:r>
         <w:t xml:space="preserve"> like object-oriented design and algorithm implementation.</w:t>
       </w:r>
-      <w:bookmarkStart w:id="0" w:name="_GoBack"/>
-      <w:bookmarkEnd w:id="0"/>
       <w:r>
         <w:br w:type="page"/>
       </w:r>
@@ -1376,7 +1433,7 @@
         </w:rPr>
         <w:lastRenderedPageBreak/>
         <w:pict>
-          <v:rect id="_x0000_i1034" style="width:0;height:1.5pt" o:hralign="center" o:hrstd="t" o:hr="t" fillcolor="#a0a0a0" stroked="f"/>
+          <v:rect id="_x0000_i1031" style="width:0;height:1.5pt" o:hralign="center" o:hrstd="t" o:hr="t" fillcolor="#a0a0a0" stroked="f"/>
         </w:pict>
       </w:r>
       <w:r>
@@ -1393,13 +1450,7 @@
         <w:pStyle w:val="NormalWeb"/>
       </w:pPr>
       <w:r>
-        <w:t>Coding, drawing, gaming,</w:t>
-      </w:r>
-      <w:r>
-        <w:t xml:space="preserve"> chess,</w:t>
-      </w:r>
-      <w:r>
-        <w:t xml:space="preserve"> philosophy, physics, and science exploration.</w:t>
+        <w:t>Coding, drawing, gaming, chess, philosophy, physics, and science exploration.</w:t>
       </w:r>
     </w:p>
     <w:p>
@@ -1418,7 +1469,7 @@
           <w:szCs w:val="24"/>
         </w:rPr>
         <w:pict>
-          <v:rect id="_x0000_i1031" style="width:0;height:1.5pt" o:hralign="center" o:hrstd="t" o:hr="t" fillcolor="#a0a0a0" stroked="f"/>
+          <v:rect id="_x0000_i1032" style="width:0;height:1.5pt" o:hralign="center" o:hrstd="t" o:hr="t" fillcolor="#a0a0a0" stroked="f"/>
         </w:pict>
       </w:r>
     </w:p>
@@ -1521,26 +1572,10 @@
     </w:p>
     <w:p>
       <w:pPr>
-        <w:spacing w:after="0" w:line="240" w:lineRule="auto"/>
-        <w:rPr>
-          <w:rFonts w:ascii="Times New Roman" w:eastAsia="Times New Roman" w:hAnsi="Times New Roman" w:cs="Times New Roman"/>
-          <w:sz w:val="24"/>
-          <w:szCs w:val="24"/>
-        </w:rPr>
-      </w:pPr>
-      <w:r>
-        <w:rPr>
-          <w:rFonts w:ascii="Times New Roman" w:eastAsia="Times New Roman" w:hAnsi="Times New Roman" w:cs="Times New Roman"/>
-          <w:sz w:val="24"/>
-          <w:szCs w:val="24"/>
-        </w:rPr>
-        <w:pict>
-          <v:rect id="_x0000_i1032" style="width:0;height:1.5pt" o:hralign="center" o:hrstd="t" o:hr="t" fillcolor="#a0a0a0" stroked="f"/>
-        </w:pict>
-      </w:r>
-    </w:p>
-    <w:p>
-      <w:pPr>
+        <w:numPr>
+          <w:ilvl w:val="0"/>
+          <w:numId w:val="2"/>
+        </w:numPr>
         <w:spacing w:before="100" w:beforeAutospacing="1" w:after="100" w:afterAutospacing="1" w:line="240" w:lineRule="auto"/>
         <w:rPr>
           <w:rFonts w:ascii="Times New Roman" w:eastAsia="Times New Roman" w:hAnsi="Times New Roman" w:cs="Times New Roman"/>
@@ -1548,13 +1583,46 @@
           <w:szCs w:val="24"/>
         </w:rPr>
       </w:pPr>
-      <w:r>
-        <w:rPr>
-          <w:rFonts w:ascii="Times New Roman" w:eastAsia="Times New Roman" w:hAnsi="Times New Roman" w:cs="Times New Roman"/>
-          <w:sz w:val="24"/>
-          <w:szCs w:val="24"/>
-        </w:rPr>
-        <w:t>© 2025 Eric Salamba. All rights reserved.</w:t>
+      <w:hyperlink r:id="rId10" w:history="1">
+        <w:r>
+          <w:rPr>
+            <w:rStyle w:val="Hyperlink"/>
+            <w:rFonts w:ascii="Times New Roman" w:eastAsia="Times New Roman" w:hAnsi="Times New Roman" w:cs="Times New Roman"/>
+            <w:b/>
+            <w:bCs/>
+            <w:color w:val="auto"/>
+            <w:sz w:val="24"/>
+            <w:szCs w:val="24"/>
+            <w:u w:val="none"/>
+          </w:rPr>
+          <w:t>Google project management</w:t>
+        </w:r>
+      </w:hyperlink>
+      <w:r>
+        <w:rPr>
+          <w:rFonts w:ascii="Times New Roman" w:eastAsia="Times New Roman" w:hAnsi="Times New Roman" w:cs="Times New Roman"/>
+          <w:b/>
+          <w:bCs/>
+          <w:sz w:val="24"/>
+          <w:szCs w:val="24"/>
+        </w:rPr>
+        <w:t xml:space="preserve"> </w:t>
+      </w:r>
+      <w:r>
+        <w:rPr>
+          <w:rFonts w:ascii="Times New Roman" w:eastAsia="Times New Roman" w:hAnsi="Times New Roman" w:cs="Times New Roman"/>
+          <w:sz w:val="24"/>
+          <w:szCs w:val="24"/>
+        </w:rPr>
+        <w:t>-</w:t>
+      </w:r>
+      <w:r>
+        <w:rPr>
+          <w:rFonts w:ascii="Times New Roman" w:eastAsia="Times New Roman" w:hAnsi="Times New Roman" w:cs="Times New Roman"/>
+          <w:sz w:val="24"/>
+          <w:szCs w:val="24"/>
+        </w:rPr>
+        <w:t xml:space="preserve"> Google</w:t>
       </w:r>
     </w:p>
     <w:p>
@@ -1574,6 +1642,44 @@
         </w:rPr>
         <w:pict>
           <v:rect id="_x0000_i1033" style="width:0;height:1.5pt" o:hralign="center" o:hrstd="t" o:hr="t" fillcolor="#a0a0a0" stroked="f"/>
+        </w:pict>
+      </w:r>
+    </w:p>
+    <w:p>
+      <w:pPr>
+        <w:spacing w:before="100" w:beforeAutospacing="1" w:after="100" w:afterAutospacing="1" w:line="240" w:lineRule="auto"/>
+        <w:rPr>
+          <w:rFonts w:ascii="Times New Roman" w:eastAsia="Times New Roman" w:hAnsi="Times New Roman" w:cs="Times New Roman"/>
+          <w:sz w:val="24"/>
+          <w:szCs w:val="24"/>
+        </w:rPr>
+      </w:pPr>
+      <w:r>
+        <w:rPr>
+          <w:rFonts w:ascii="Times New Roman" w:eastAsia="Times New Roman" w:hAnsi="Times New Roman" w:cs="Times New Roman"/>
+          <w:sz w:val="24"/>
+          <w:szCs w:val="24"/>
+        </w:rPr>
+        <w:t>© 2025 Eric Salamba. All rights reserved.</w:t>
+      </w:r>
+    </w:p>
+    <w:p>
+      <w:pPr>
+        <w:spacing w:after="0" w:line="240" w:lineRule="auto"/>
+        <w:rPr>
+          <w:rFonts w:ascii="Times New Roman" w:eastAsia="Times New Roman" w:hAnsi="Times New Roman" w:cs="Times New Roman"/>
+          <w:sz w:val="24"/>
+          <w:szCs w:val="24"/>
+        </w:rPr>
+      </w:pPr>
+      <w:r>
+        <w:rPr>
+          <w:rFonts w:ascii="Times New Roman" w:eastAsia="Times New Roman" w:hAnsi="Times New Roman" w:cs="Times New Roman"/>
+          <w:sz w:val="24"/>
+          <w:szCs w:val="24"/>
+        </w:rPr>
+        <w:pict>
+          <v:rect id="_x0000_i1034" style="width:0;height:1.5pt" o:hralign="center" o:hrstd="t" o:hr="t" fillcolor="#a0a0a0" stroked="f"/>
         </w:pict>
       </w:r>
     </w:p>
@@ -3054,6 +3160,18 @@
       <w:iCs/>
     </w:rPr>
   </w:style>
+  <w:style w:type="character" w:styleId="FollowedHyperlink">
+    <w:name w:val="FollowedHyperlink"/>
+    <w:basedOn w:val="DefaultParagraphFont"/>
+    <w:uiPriority w:val="99"/>
+    <w:semiHidden/>
+    <w:unhideWhenUsed/>
+    <w:rsid w:val="00580F1E"/>
+    <w:rPr>
+      <w:color w:val="954F72" w:themeColor="followedHyperlink"/>
+      <w:u w:val="single"/>
+    </w:rPr>
+  </w:style>
 </w:styles>
 </file>
 

</xml_diff>